<commit_message>
Correcciones generales en la TP1
</commit_message>
<xml_diff>
--- a/tareas_programadas/tp1/entrega2/Documentos/ReporteTP1_C15424.docx
+++ b/tareas_programadas/tp1/entrega2/Documentos/ReporteTP1_C15424.docx
@@ -218,49 +218,7 @@
         <w:rPr>
           <w:lang w:val="es-ES"/>
         </w:rPr>
-        <w:t>En este estudio se lleva a cabo un análisis comparativo de varios algoritmos de ordenamiento clave en la informática: Selección (</w:t>
-      </w:r>
-      <w:proofErr w:type="spellStart"/>
-      <w:r>
-        <w:rPr>
-          <w:lang w:val="es-ES"/>
-        </w:rPr>
-        <w:t>Selection</w:t>
-      </w:r>
-      <w:proofErr w:type="spellEnd"/>
-      <w:r>
-        <w:rPr>
-          <w:lang w:val="es-ES"/>
-        </w:rPr>
-        <w:t xml:space="preserve"> Sort), Inserción (</w:t>
-      </w:r>
-      <w:proofErr w:type="spellStart"/>
-      <w:r>
-        <w:rPr>
-          <w:lang w:val="es-ES"/>
-        </w:rPr>
-        <w:t>Insertion</w:t>
-      </w:r>
-      <w:proofErr w:type="spellEnd"/>
-      <w:r>
-        <w:rPr>
-          <w:lang w:val="es-ES"/>
-        </w:rPr>
-        <w:t xml:space="preserve"> Sort), Mezcla (Merge Sort), Montículos (Heap Sort), Rápido (Quick Sort) y de Residuos (</w:t>
-      </w:r>
-      <w:proofErr w:type="spellStart"/>
-      <w:r>
-        <w:rPr>
-          <w:lang w:val="es-ES"/>
-        </w:rPr>
-        <w:t>Radix</w:t>
-      </w:r>
-      <w:proofErr w:type="spellEnd"/>
-      <w:r>
-        <w:rPr>
-          <w:lang w:val="es-ES"/>
-        </w:rPr>
-        <w:t xml:space="preserve"> Sort). Estos algoritmos son fundamentales para el manejo eficiente de datos, cada uno con distintas implementaciones que afectan directamente su tiempo de ejecución y complejidad operativa. El propósito de este análisis no es solo examinar estas variaciones, sino también validar la complejidad teórica de los algoritmos mediante su comportamiento en escenarios aplicados específicos. Este enfoque no solo profundiza en cómo las características inherentes de cada método influyen en su eficiencia, sino también en su aplicabilidad en diferentes entornos, tales como sistemas de bases de datos, aplicaciones en tiempo real y software de procesamiento masivo de datos. Para una exploración más detallada de estos métodos y sus aplicaciones, se recomienda consultar "Introduction to Algorithms" de Thomas H. Cormen y otros, una fuente ampliamente reconocida que proporciona una descripción exhaustiva de los principios y prácticas de los algoritmos de ordenamiento.</w:t>
+        <w:t>En este estudio se lleva a cabo un análisis comparativo de varios algoritmos de ordenamiento clave en la informática: Selección (Selection Sort), Inserción (Insertion Sort), Mezcla (Merge Sort), Montículos (Heap Sort), Rápido (Quick Sort) y de Residuos (Radix Sort). Estos algoritmos son fundamentales para el manejo eficiente de datos, cada uno con distintas implementaciones que afectan directamente su tiempo de ejecución y complejidad operativa. La selección del algoritmo de ordenamiento adecuado es crucial, especialmente en aplicaciones como sistemas de bases de datos y aplicaciones en tiempo real, donde la eficiencia del procesamiento de datos puede significar la diferencia entre un rendimiento óptimo y retrasos considerables. El propósito de este análisis no es solo examinar estas variaciones, sino también validar la complejidad teórica de los algoritmos mediante su comportamiento en escenarios aplicados específicos. Este enfoque no solo profundiza en cómo las características inherentes de cada método influyen en su eficiencia, sino también en su aplicabilidad en diferentes entornos, tales como sistemas de bases de datos, aplicaciones en tiempo real y software de procesamiento masivo de datos. Para una exploración más detallada de estos métodos y sus aplicaciones, se recomienda consultar "Introduction to Algorithms" de Thomas H. Cormen y otros, una fuente ampliamente reconocida que proporciona una descripción exhaustiva de los principios y prácticas de los algoritmos de ordenamiento.</w:t>
       </w:r>
     </w:p>
     <w:p>
@@ -302,54 +260,29 @@
         </w:rPr>
         <w:t xml:space="preserve">, con una cantidad de 16 </w:t>
       </w:r>
-      <w:proofErr w:type="spellStart"/>
       <w:r>
         <w:rPr>
           <w:lang w:val="es-ES"/>
         </w:rPr>
-        <w:t>nucleos</w:t>
-      </w:r>
-      <w:proofErr w:type="spellEnd"/>
-      <w:r>
-        <w:rPr>
-          <w:lang w:val="es-ES"/>
-        </w:rPr>
-        <w:t xml:space="preserve">. Se utilizó una variedad de bibliotecas que facilitan la compilación y la </w:t>
+        <w:t>núcleos</w:t>
       </w:r>
       <w:r>
         <w:rPr>
           <w:lang w:val="es-ES"/>
         </w:rPr>
-        <w:t>ejecución de los algoritmos. El código fuente, desarrollado a partir del pseudocódigo en "Introducción a los algoritmos" de Cormen et al. (2022), está detallado en los apéndices de este documento.</w:t>
+        <w:t>. Se utilizó una variedad de bibliotecas que facilitan la compilación y la ejecución de los algoritmos. El código fuente, desarrollado a partir del pseudocódigo en "Introducción a los algoritmos" de Cormen et al. (2022), está detallado en los apéndices de este documento.</w:t>
       </w:r>
-    </w:p>
-    <w:p>
-      <w:pPr>
-        <w:pStyle w:val="Textoindependiente"/>
-        <w:spacing w:line="276" w:lineRule="auto"/>
+      <w:r>
         <w:rPr>
           <w:lang w:val="es-ES"/>
         </w:rPr>
-      </w:pPr>
+        <w:t xml:space="preserve"> </w:t>
+      </w:r>
       <w:r>
         <w:rPr>
           <w:lang w:val="es-ES"/>
         </w:rPr>
-        <w:t>Para evaluar comparativamente la eficiencia de los algoritmos, se generaron arreglos de datos con números enteros aleatorios. Los tamaños de los arreglos analizados fueron de 50,000, 100,000, 150,000 y 200,000 elementos, seleccionados para simular diferentes magnitudes de datos. Esta metodología permite un análisis exhaustivo del rendimiento de los algoritmos bajo diversas condiciones de carga de datos, ofreciendo una visión integral de su eficacia operativa en múltiples escenarios. La generación de números aleatorios se realizó utilizando la biblioteca “</w:t>
-      </w:r>
-      <w:proofErr w:type="spellStart"/>
-      <w:r>
-        <w:rPr>
-          <w:lang w:val="es-ES"/>
-        </w:rPr>
-        <w:t>random</w:t>
-      </w:r>
-      <w:proofErr w:type="spellEnd"/>
-      <w:r>
-        <w:rPr>
-          <w:lang w:val="es-ES"/>
-        </w:rPr>
-        <w:t>” de C++, lo que asegura la variabilidad y aleatoriedad necesaria para las pruebas. Los tiempos de ejecución se midieron utilizando herramientas específicas, y los resultados fueron promediados de varias ejecuciones para garantizar la precisión.</w:t>
+        <w:t>Para evaluar comparativamente la eficiencia de los algoritmos, se generaron arreglos de datos con números enteros aleatorios. Los tamaños de los arreglos analizados fueron de 50,000, 100,000, 150,000 y 200,000 elementos, seleccionados para simular diferentes magnitudes de datos. Esta metodología permite un análisis exhaustivo del rendimiento de los algoritmos bajo diversas condiciones de carga de datos, ofreciendo una visión integral de su eficacia operativa en múltiples escenarios. La generación de números aleatorios se realizó utilizando la biblioteca “random” de C++, lo que asegura la variabilidad y aleatoriedad necesaria para las pruebas. Los tiempos de ejecución se midieron utilizando herramientas específicas, y los resultados fueron promediados de varias ejecuciones para garantizar la precisión.</w:t>
       </w:r>
     </w:p>
     <w:p>
@@ -7351,61 +7284,14 @@
         <w:rPr>
           <w:lang w:val="es-MX"/>
         </w:rPr>
-        <w:t xml:space="preserve">Cada </w:t>
-      </w:r>
-      <w:r>
-        <w:rPr>
-          <w:lang w:val="es-MX"/>
-        </w:rPr>
-        <w:t>prueba</w:t>
-      </w:r>
-      <w:r>
-        <w:rPr>
-          <w:lang w:val="es-MX"/>
-        </w:rPr>
-        <w:t xml:space="preserve"> mide el tiempo de ejecución de los algoritmos en milisegundos, enfocándose en su capacidad para ordenar números en secuencia ascendente. Para determinar con precisión la duración de la ejecución, se utiliza un cronómetro de la </w:t>
-      </w:r>
-      <w:r>
-        <w:rPr>
-          <w:lang w:val="es-MX"/>
-        </w:rPr>
         <w:lastRenderedPageBreak/>
-        <w:t xml:space="preserve">biblioteca </w:t>
-      </w:r>
-      <w:r>
-        <w:rPr>
-          <w:lang w:val="es-MX"/>
-        </w:rPr>
-        <w:t>“</w:t>
-      </w:r>
-      <w:r>
-        <w:rPr>
-          <w:lang w:val="es-MX"/>
-        </w:rPr>
-        <w:t>chrono</w:t>
-      </w:r>
-      <w:r>
-        <w:rPr>
-          <w:lang w:val="es-MX"/>
-        </w:rPr>
-        <w:t>”</w:t>
-      </w:r>
-      <w:r>
-        <w:rPr>
-          <w:lang w:val="es-MX"/>
-        </w:rPr>
-        <w:t xml:space="preserve"> de C++. El procedimiento consiste en capturar el tiempo justo antes de iniciar el algoritmo, luego ejecutar el proceso de ordenamiento, y finalmente calcular el tiempo transcurrido restando el tiempo inicial del final. Para obtener resultados consistentes y reducir variabilidad, se promedian los tiempos obtenidos de cinco ejecuciones independientes para cada tamaño de conjunto de dato</w:t>
-      </w:r>
-      <w:r>
-        <w:rPr>
-          <w:lang w:val="es-MX"/>
-        </w:rPr>
-        <w:t>s.</w:t>
+        <w:t>Cada prueba mide el tiempo de ejecución de los algoritmos en milisegundos, enfocándose en su capacidad para ordenar números en secuencia ascendente. Para determinar con precisión la duración de la ejecución, se utiliza un cronómetro de la biblioteca “chrono” de C++. El procedimiento consiste en capturar el tiempo justo antes de iniciar el algoritmo, luego ejecutar el proceso de ordenamiento, y finalmente calcular el tiempo transcurrido restando el tiempo inicial del final. Para obtener resultados consistentes y reducir variabilidad, se promedian los tiempos obtenidos de cinco ejecuciones independientes para cada tamaño de conjunto de datos.</w:t>
       </w:r>
     </w:p>
     <w:p>
       <w:pPr>
         <w:pStyle w:val="Ttulo1"/>
+        <w:spacing w:line="276" w:lineRule="auto"/>
         <w:rPr>
           <w:b/>
           <w:bCs/>
@@ -7450,35 +7336,7 @@
         <w:rPr>
           <w:lang w:val="es-MX"/>
         </w:rPr>
-        <w:t>El algoritmo de ordenamiento por Selección (</w:t>
-      </w:r>
-      <w:proofErr w:type="spellStart"/>
-      <w:r>
-        <w:rPr>
-          <w:lang w:val="es-MX"/>
-        </w:rPr>
-        <w:t>Selection</w:t>
-      </w:r>
-      <w:proofErr w:type="spellEnd"/>
-      <w:r>
-        <w:rPr>
-          <w:lang w:val="es-MX"/>
-        </w:rPr>
-        <w:t xml:space="preserve"> </w:t>
-      </w:r>
-      <w:proofErr w:type="spellStart"/>
-      <w:r>
-        <w:rPr>
-          <w:lang w:val="es-MX"/>
-        </w:rPr>
-        <w:t>Sort</w:t>
-      </w:r>
-      <w:proofErr w:type="spellEnd"/>
-      <w:r>
-        <w:rPr>
-          <w:lang w:val="es-MX"/>
-        </w:rPr>
-        <w:t xml:space="preserve">) muestra un incremento notable en el tiempo de ejecución a medida que se aumenta el tamaño del arreglo, con una complejidad asintótica de </w:t>
+        <w:t xml:space="preserve">El algoritmo de ordenamiento por Selección (Selection Sort) muestra un incremento notable en el tiempo de ejecución a medida que se aumenta el tamaño del arreglo, con una complejidad asintótica de </w:t>
       </w:r>
       <m:oMath>
         <m:r>
@@ -7573,35 +7431,7 @@
         <w:rPr>
           <w:lang w:val="es-MX"/>
         </w:rPr>
-        <w:t>Considerando el algoritmo de ordenamiento por Inserción (</w:t>
-      </w:r>
-      <w:proofErr w:type="spellStart"/>
-      <w:r>
-        <w:rPr>
-          <w:lang w:val="es-MX"/>
-        </w:rPr>
-        <w:t>Insertion</w:t>
-      </w:r>
-      <w:proofErr w:type="spellEnd"/>
-      <w:r>
-        <w:rPr>
-          <w:lang w:val="es-MX"/>
-        </w:rPr>
-        <w:t xml:space="preserve"> </w:t>
-      </w:r>
-      <w:proofErr w:type="spellStart"/>
-      <w:r>
-        <w:rPr>
-          <w:lang w:val="es-MX"/>
-        </w:rPr>
-        <w:t>Sort</w:t>
-      </w:r>
-      <w:proofErr w:type="spellEnd"/>
-      <w:r>
-        <w:rPr>
-          <w:lang w:val="es-MX"/>
-        </w:rPr>
-        <w:t xml:space="preserve">), cuya complejidad asintótica en el peor caso es </w:t>
+        <w:t xml:space="preserve">Considerando el algoritmo de ordenamiento por Inserción (Insertion Sort), cuya complejidad asintótica en el peor caso es </w:t>
       </w:r>
       <m:oMath>
         <m:r>
@@ -7657,7 +7487,13 @@
         <w:rPr>
           <w:lang w:val="es-MX"/>
         </w:rPr>
-        <w:t>, muestra un comportamiento cuadrático en sus tiempos de ejecución. Este inicia con un tiempo promedio de 639.433 ms para arreglos de 50,000 elementos y asciende a 10,229.9 ms para los de 200,000 elementos. Este patrón de crecimiento cuadrático está en línea con las expectativas teóricas y revela limitaciones en contextos de grandes volúmenes de datos, resultando en una menor eficiencia para tales situaciones. Este comportamiento subraya su idoneidad para conjuntos de datos más pequeños donde su sencillez puede ser ventajosa, pero señala limitaciones cuando se manejan volúmenes mayores.</w:t>
+        <w:t xml:space="preserve">, muestra un comportamiento cuadrático en sus tiempos de ejecución. Este inicia con un tiempo promedio de 639.433 ms para arreglos de 50,000 elementos y asciende a 10,229.9 ms para los de 200,000 elementos. Este patrón de crecimiento cuadrático está en línea con las expectativas teóricas y revela limitaciones en contextos de grandes volúmenes de datos, resultando en una menor eficiencia para tales situaciones. Este comportamiento subraya su idoneidad para conjuntos de datos más pequeños donde su sencillez puede </w:t>
+      </w:r>
+      <w:r>
+        <w:rPr>
+          <w:lang w:val="es-MX"/>
+        </w:rPr>
+        <w:t>ser ventajosa, pero señala limitaciones cuando se manejan volúmenes mayores.</w:t>
       </w:r>
     </w:p>
     <w:p>
@@ -7673,41 +7509,7 @@
         <w:rPr>
           <w:lang w:val="es-MX"/>
         </w:rPr>
-        <w:t>En cambio, el algoritmo de ordenamiento por Mezcla (</w:t>
-      </w:r>
-      <w:proofErr w:type="spellStart"/>
-      <w:r>
-        <w:rPr>
-          <w:lang w:val="es-MX"/>
-        </w:rPr>
-        <w:t>Merge</w:t>
-      </w:r>
-      <w:proofErr w:type="spellEnd"/>
-      <w:r>
-        <w:rPr>
-          <w:lang w:val="es-MX"/>
-        </w:rPr>
-        <w:t xml:space="preserve"> </w:t>
-      </w:r>
-      <w:proofErr w:type="spellStart"/>
-      <w:r>
-        <w:rPr>
-          <w:lang w:val="es-MX"/>
-        </w:rPr>
-        <w:t>Sort</w:t>
-      </w:r>
-      <w:proofErr w:type="spellEnd"/>
-      <w:r>
-        <w:rPr>
-          <w:lang w:val="es-MX"/>
-        </w:rPr>
-        <w:t xml:space="preserve">) se caracteriza por una complejidad teórica </w:t>
-      </w:r>
-      <w:r>
-        <w:rPr>
-          <w:lang w:val="es-MX"/>
-        </w:rPr>
-        <w:t xml:space="preserve">constante de </w:t>
+        <w:t xml:space="preserve">En cambio, el algoritmo de ordenamiento por Mezcla (Merge Sort) se caracteriza por una complejidad teórica constante de </w:t>
       </w:r>
       <m:oMath>
         <m:r>
@@ -7775,35 +7577,7 @@
         <w:rPr>
           <w:lang w:val="es-MX"/>
         </w:rPr>
-        <w:t>El algoritmo de ordenamiento por Montículos (</w:t>
-      </w:r>
-      <w:proofErr w:type="spellStart"/>
-      <w:r>
-        <w:rPr>
-          <w:lang w:val="es-MX"/>
-        </w:rPr>
-        <w:t>Heap</w:t>
-      </w:r>
-      <w:proofErr w:type="spellEnd"/>
-      <w:r>
-        <w:rPr>
-          <w:lang w:val="es-MX"/>
-        </w:rPr>
-        <w:t xml:space="preserve"> </w:t>
-      </w:r>
-      <w:proofErr w:type="spellStart"/>
-      <w:r>
-        <w:rPr>
-          <w:lang w:val="es-MX"/>
-        </w:rPr>
-        <w:t>Sort</w:t>
-      </w:r>
-      <w:proofErr w:type="spellEnd"/>
-      <w:r>
-        <w:rPr>
-          <w:lang w:val="es-MX"/>
-        </w:rPr>
-        <w:t xml:space="preserve">) exhibe un crecimiento controlado en los tiempos de ejecución, en consonancia con su complejidad teórica constante de </w:t>
+        <w:t xml:space="preserve">El algoritmo de ordenamiento por Montículos (Heap Sort) exhibe un crecimiento controlado en los tiempos de ejecución, en consonancia con su complejidad teórica constante de </w:t>
       </w:r>
       <m:oMath>
         <m:r>
@@ -7877,21 +7651,7 @@
         <w:rPr>
           <w:lang w:val="es-MX"/>
         </w:rPr>
-        <w:t xml:space="preserve">Por su parte, el algoritmo de ordenamiento Rápido (Quick </w:t>
-      </w:r>
-      <w:proofErr w:type="spellStart"/>
-      <w:r>
-        <w:rPr>
-          <w:lang w:val="es-MX"/>
-        </w:rPr>
-        <w:t>Sort</w:t>
-      </w:r>
-      <w:proofErr w:type="spellEnd"/>
-      <w:r>
-        <w:rPr>
-          <w:lang w:val="es-MX"/>
-        </w:rPr>
-        <w:t xml:space="preserve">), aunque altamente eficiente en una amplia variedad de contextos, registra tiempos de ejecución que comienzan en 10.912 ms para arreglos de 50,000 elementos y aumentan hasta 47.047 ms para arreglos de 200,000 elementos. A pesar de su complejidad promedio de </w:t>
+        <w:t xml:space="preserve">Por su parte, el algoritmo de ordenamiento Rápido (Quick Sort), aunque altamente eficiente en una amplia variedad de contextos, registra tiempos de ejecución que comienzan en 10.912 ms para arreglos de 50,000 elementos y aumentan hasta 47.047 ms para arreglos de 200,000 elementos. A pesar de su complejidad promedio de </w:t>
       </w:r>
       <m:oMath>
         <m:r>
@@ -8022,35 +7782,7 @@
         <w:rPr>
           <w:lang w:val="es-MX"/>
         </w:rPr>
-        <w:t>Finalmente, el algoritmo de Residuos (</w:t>
-      </w:r>
-      <w:proofErr w:type="spellStart"/>
-      <w:r>
-        <w:rPr>
-          <w:lang w:val="es-MX"/>
-        </w:rPr>
-        <w:t>Radix</w:t>
-      </w:r>
-      <w:proofErr w:type="spellEnd"/>
-      <w:r>
-        <w:rPr>
-          <w:lang w:val="es-MX"/>
-        </w:rPr>
-        <w:t xml:space="preserve"> </w:t>
-      </w:r>
-      <w:proofErr w:type="spellStart"/>
-      <w:r>
-        <w:rPr>
-          <w:lang w:val="es-MX"/>
-        </w:rPr>
-        <w:t>Sort</w:t>
-      </w:r>
-      <w:proofErr w:type="spellEnd"/>
-      <w:r>
-        <w:rPr>
-          <w:lang w:val="es-MX"/>
-        </w:rPr>
-        <w:t xml:space="preserve">) destaca por su rendimiento excepcionalmente alto y tiempos de ejecución consistentemente bajos, registrando un promedio de 5.702 ms para arreglos de 50,000 elementos y apenas alcanzando 9.314 ms para arreglos de 200,000 elementos. Este comportamiento se debe a su complejidad de </w:t>
+        <w:t xml:space="preserve">Finalmente, el algoritmo de Residuos (Radix Sort) destaca por su rendimiento excepcionalmente alto y tiempos de ejecución consistentemente bajos, registrando un promedio de 5.702 ms para arreglos de 50,000 elementos y apenas alcanzando 9.314 ms para arreglos de 200,000 elementos. Este comportamiento se debe a su complejidad de </w:t>
       </w:r>
       <w:r>
         <w:rPr>
@@ -8129,7 +7861,14 @@
         <w:rPr>
           <w:lang w:val="es-MX"/>
         </w:rPr>
-        <w:t xml:space="preserve"> representa la base numérica usada, lo que lo hace ideal para datos con un rango limitado de valores posibles o donde la longitud de los dígitos es controlada. Este algoritmo mantiene su eficiencia sin verse significativamente afectado por incrementos en el tamaño del arreglo, haciéndolo extremadamente eficiente para grandes volúmenes de datos con baja variabilidad numérica.</w:t>
+        <w:t xml:space="preserve"> representa la base numérica usada, lo que lo hace ideal para datos con un rango limitado de valores posibles o donde la </w:t>
+      </w:r>
+      <w:r>
+        <w:rPr>
+          <w:lang w:val="es-MX"/>
+        </w:rPr>
+        <w:lastRenderedPageBreak/>
+        <w:t>longitud de los dígitos es controlada. Este algoritmo mantiene su eficiencia sin verse significativamente afectado por incrementos en el tamaño del arreglo, haciéndolo extremadamente eficiente para grandes volúmenes de datos con baja variabilidad numérica.</w:t>
       </w:r>
     </w:p>
     <w:p>
@@ -8145,7 +7884,6 @@
         <w:rPr>
           <w:lang w:val="es-MX"/>
         </w:rPr>
-        <w:lastRenderedPageBreak/>
         <w:t xml:space="preserve">Los datos del "Cuadro I" demuestran variaciones significativas en la adaptabilidad de los algoritmos de ordenamiento al manejar grandes volúmenes de datos. Los algoritmos de Mezcla y Montículos, con complejidades de </w:t>
       </w:r>
       <m:oMath>
@@ -8210,7 +7948,7 @@
     <w:p>
       <w:pPr>
         <w:pStyle w:val="Textoindependiente"/>
-        <w:spacing w:after="0" w:line="240" w:lineRule="auto"/>
+        <w:spacing w:after="0" w:line="276" w:lineRule="auto"/>
         <w:ind w:firstLine="0"/>
         <w:rPr>
           <w:spacing w:val="0"/>
@@ -8244,25 +7982,15 @@
         <w:pStyle w:val="NormalWeb"/>
         <w:spacing w:after="0" w:afterAutospacing="0"/>
         <w:jc w:val="center"/>
-        <w:rPr>
-          <w:noProof/>
-        </w:rPr>
-      </w:pPr>
-    </w:p>
-    <w:p>
-      <w:pPr>
-        <w:pStyle w:val="NormalWeb"/>
-        <w:spacing w:after="0" w:afterAutospacing="0"/>
-        <w:jc w:val="center"/>
       </w:pPr>
       <w:r>
         <w:rPr>
           <w:noProof/>
         </w:rPr>
         <w:drawing>
-          <wp:inline distT="0" distB="0" distL="0" distR="0" wp14:anchorId="05C883AA" wp14:editId="40A68697">
-            <wp:extent cx="2699330" cy="2409455"/>
-            <wp:effectExtent l="0" t="0" r="6350" b="0"/>
+          <wp:inline distT="0" distB="0" distL="0" distR="0" wp14:anchorId="05C883AA" wp14:editId="1F99A194">
+            <wp:extent cx="2656393" cy="2320356"/>
+            <wp:effectExtent l="0" t="0" r="0" b="3810"/>
             <wp:docPr id="650716705" name="Imagen 5" descr="Gráfico, Gráfico de líneas&#10;&#10;Descripción generada automáticamente"/>
             <wp:cNvGraphicFramePr>
               <a:graphicFrameLocks xmlns:a="http://schemas.openxmlformats.org/drawingml/2006/main" noChangeAspect="1"/>
@@ -8284,13 +8012,13 @@
                         </a:ext>
                       </a:extLst>
                     </a:blip>
-                    <a:srcRect t="7706" b="3033"/>
+                    <a:srcRect t="7706" b="4944"/>
                     <a:stretch/>
                   </pic:blipFill>
                   <pic:spPr bwMode="auto">
                     <a:xfrm>
                       <a:off x="0" y="0"/>
-                      <a:ext cx="2703096" cy="2412817"/>
+                      <a:ext cx="2669173" cy="2331519"/>
                     </a:xfrm>
                     <a:prstGeom prst="rect">
                       <a:avLst/>
@@ -8801,17 +8529,15 @@
           <w:szCs w:val="12"/>
           <w:lang w:val="es-ES"/>
         </w:rPr>
-        <w:t xml:space="preserve"> </w:t>
+        <w:t xml:space="preserve"> 4</w:t>
       </w:r>
       <w:r>
         <w:rPr>
-          <w:i/>
-          <w:iCs/>
           <w:sz w:val="12"/>
           <w:szCs w:val="12"/>
           <w:lang w:val="es-ES"/>
         </w:rPr>
-        <w:t>4</w:t>
+        <w:t xml:space="preserve"> Tiempo</w:t>
       </w:r>
       <w:r>
         <w:rPr>
@@ -8819,7 +8545,7 @@
           <w:szCs w:val="12"/>
           <w:lang w:val="es-ES"/>
         </w:rPr>
-        <w:t xml:space="preserve"> Tiempo</w:t>
+        <w:t>s</w:t>
       </w:r>
       <w:r>
         <w:rPr>
@@ -8827,6 +8553,14 @@
           <w:szCs w:val="12"/>
           <w:lang w:val="es-ES"/>
         </w:rPr>
+        <w:t xml:space="preserve"> promedio</w:t>
+      </w:r>
+      <w:r>
+        <w:rPr>
+          <w:sz w:val="12"/>
+          <w:szCs w:val="12"/>
+          <w:lang w:val="es-ES"/>
+        </w:rPr>
         <w:t>s</w:t>
       </w:r>
       <w:r>
@@ -8835,7 +8569,7 @@
           <w:szCs w:val="12"/>
           <w:lang w:val="es-ES"/>
         </w:rPr>
-        <w:t xml:space="preserve"> promedio</w:t>
+        <w:t xml:space="preserve"> de ejecución Algoritmo </w:t>
       </w:r>
       <w:r>
         <w:rPr>
@@ -8843,31 +8577,7 @@
           <w:szCs w:val="12"/>
           <w:lang w:val="es-ES"/>
         </w:rPr>
-        <w:t>s</w:t>
-      </w:r>
-      <w:r>
-        <w:rPr>
-          <w:sz w:val="12"/>
-          <w:szCs w:val="12"/>
-          <w:lang w:val="es-ES"/>
-        </w:rPr>
-        <w:t xml:space="preserve"> de ejecución Algoritmo </w:t>
-      </w:r>
-      <w:r>
-        <w:rPr>
-          <w:sz w:val="12"/>
-          <w:szCs w:val="12"/>
-          <w:lang w:val="es-ES"/>
-        </w:rPr>
-        <w:t xml:space="preserve">de ordenamiento por </w:t>
-      </w:r>
-      <w:r>
-        <w:rPr>
-          <w:sz w:val="12"/>
-          <w:szCs w:val="12"/>
-          <w:lang w:val="es-ES"/>
-        </w:rPr>
-        <w:t>Montículos</w:t>
+        <w:t>de ordenamiento por Montículos</w:t>
       </w:r>
     </w:p>
     <w:p>
@@ -9127,15 +8837,7 @@
           <w:szCs w:val="12"/>
           <w:lang w:val="es-ES"/>
         </w:rPr>
-        <w:t xml:space="preserve">de ordenamiento </w:t>
-      </w:r>
-      <w:r>
-        <w:rPr>
-          <w:sz w:val="12"/>
-          <w:szCs w:val="12"/>
-          <w:lang w:val="es-ES"/>
-        </w:rPr>
-        <w:t>Rápido</w:t>
+        <w:t>de ordenamiento Rápido</w:t>
       </w:r>
       <w:r>
         <w:rPr>
@@ -9217,15 +8919,7 @@
           <w:szCs w:val="12"/>
           <w:lang w:val="es-ES"/>
         </w:rPr>
-        <w:t xml:space="preserve">de ordenamiento por </w:t>
-      </w:r>
-      <w:r>
-        <w:rPr>
-          <w:sz w:val="12"/>
-          <w:szCs w:val="12"/>
-          <w:lang w:val="es-ES"/>
-        </w:rPr>
-        <w:t>Residuos</w:t>
+        <w:t>de ordenamiento por Residuos</w:t>
       </w:r>
     </w:p>
     <w:p>
@@ -9570,13 +9264,7 @@
         <w:rPr>
           <w:lang w:val="es-ES"/>
         </w:rPr>
-        <w:t xml:space="preserve"> en el peor de los casos</w:t>
-      </w:r>
-      <w:r>
-        <w:rPr>
-          <w:lang w:val="es-ES"/>
-        </w:rPr>
-        <w:t xml:space="preserve">, muestran un crecimiento exponencial en el tiempo de ejecución, lo que los hace ineficientes para grandes volúmenes de datos. En contraste, el algoritmo de Mezcla, con una complejidad de </w:t>
+        <w:t xml:space="preserve"> en el peor de los casos, muestran un crecimiento exponencial en el tiempo de ejecución, lo que los hace ineficientes para grandes volúmenes de datos. En contraste, el algoritmo de Mezcla, con una complejidad de </w:t>
       </w:r>
       <m:oMath>
         <m:r>
@@ -9592,7 +9280,6 @@
         <m:r>
           <w:rPr>
             <w:rFonts w:ascii="Cambria Math" w:hAnsi="Cambria Math"/>
-            <w:highlight w:val="yellow"/>
             <w:lang w:val="es-MX"/>
           </w:rPr>
           <m:t>n</m:t>
@@ -9603,7 +9290,6 @@
           </m:rPr>
           <w:rPr>
             <w:rFonts w:ascii="Cambria Math" w:hAnsi="Cambria Math"/>
-            <w:highlight w:val="yellow"/>
             <w:lang w:val="es-MX"/>
           </w:rPr>
           <m:t>log</m:t>
@@ -9611,7 +9297,6 @@
         <m:r>
           <w:rPr>
             <w:rFonts w:ascii="Cambria Math" w:hAnsi="Cambria Math"/>
-            <w:highlight w:val="yellow"/>
             <w:lang w:val="es-MX"/>
           </w:rPr>
           <m:t>n</m:t>
@@ -9631,7 +9316,13 @@
         <w:rPr>
           <w:lang w:val="es-ES"/>
         </w:rPr>
-        <w:t xml:space="preserve">, exhibe un incremento mucho más controlado y predecible, demostrando ser la opción más robusta y eficiente para el manejo de grandes conjuntos de datos. Similarmente, los </w:t>
+        <w:t>, exhibe un incremento mucho más controlado y predecible, demostrando ser la opción más robusta y eficiente para el manejo de grandes conjuntos de datos. Similarmente, los</w:t>
+      </w:r>
+      <w:r>
+        <w:rPr>
+          <w:lang w:val="es-ES"/>
+        </w:rPr>
+        <w:t xml:space="preserve"> </w:t>
       </w:r>
       <w:r>
         <w:rPr>
@@ -9650,7 +9341,7 @@
     <w:p>
       <w:pPr>
         <w:pStyle w:val="Ttulo1"/>
-        <w:spacing w:line="276" w:lineRule="auto"/>
+        <w:spacing w:after="0" w:line="276" w:lineRule="auto"/>
         <w:ind w:firstLine="0"/>
         <w:rPr>
           <w:b/>
@@ -9685,6 +9376,7 @@
     <w:p>
       <w:pPr>
         <w:pStyle w:val="references"/>
+        <w:spacing w:line="276" w:lineRule="auto"/>
         <w:ind w:left="354" w:hanging="354"/>
       </w:pPr>
       <w:r>
@@ -9698,6 +9390,7 @@
           <w:ilvl w:val="0"/>
           <w:numId w:val="0"/>
         </w:numPr>
+        <w:spacing w:line="276" w:lineRule="auto"/>
         <w:ind w:left="354"/>
       </w:pPr>
     </w:p>
@@ -9732,6 +9425,7 @@
                 <w:ilvl w:val="0"/>
                 <w:numId w:val="0"/>
               </w:numPr>
+              <w:spacing w:line="276" w:lineRule="auto"/>
               <w:rPr>
                 <w:b/>
                 <w:bCs/>
@@ -9815,6 +9509,7 @@
                 <w:ilvl w:val="0"/>
                 <w:numId w:val="0"/>
               </w:numPr>
+              <w:spacing w:line="276" w:lineRule="auto"/>
               <w:rPr>
                 <w:b/>
                 <w:bCs/>
@@ -9837,6 +9532,7 @@
                 <w:ilvl w:val="0"/>
                 <w:numId w:val="0"/>
               </w:numPr>
+              <w:spacing w:line="276" w:lineRule="auto"/>
               <w:rPr>
                 <w:b/>
                 <w:bCs/>
@@ -9893,30 +9589,7 @@
                 <w:ilvl w:val="0"/>
                 <w:numId w:val="0"/>
               </w:numPr>
-              <w:rPr>
-                <w:lang w:val="es-MX"/>
-              </w:rPr>
-            </w:pPr>
-          </w:p>
-          <w:p>
-            <w:pPr>
-              <w:pStyle w:val="references"/>
-              <w:numPr>
-                <w:ilvl w:val="0"/>
-                <w:numId w:val="0"/>
-              </w:numPr>
-              <w:rPr>
-                <w:lang w:val="es-MX"/>
-              </w:rPr>
-            </w:pPr>
-          </w:p>
-          <w:p>
-            <w:pPr>
-              <w:pStyle w:val="references"/>
-              <w:numPr>
-                <w:ilvl w:val="0"/>
-                <w:numId w:val="0"/>
-              </w:numPr>
+              <w:spacing w:line="276" w:lineRule="auto"/>
               <w:rPr>
                 <w:lang w:val="es-MX"/>
               </w:rPr>
@@ -10064,15 +9737,7 @@
                 <w:szCs w:val="16"/>
                 <w:lang w:val="es-ES"/>
               </w:rPr>
-              <w:t xml:space="preserve">de ordenamiento </w:t>
-            </w:r>
-            <w:r>
-              <w:rPr>
-                <w:sz w:val="16"/>
-                <w:szCs w:val="16"/>
-                <w:lang w:val="es-ES"/>
-              </w:rPr>
-              <w:t xml:space="preserve">por </w:t>
+              <w:t xml:space="preserve">de ordenamiento por </w:t>
             </w:r>
             <w:r>
               <w:rPr>
@@ -10139,7 +9804,6 @@
               </w:rPr>
               <w:t>Ordenador::</w:t>
             </w:r>
-            <w:proofErr w:type="spellStart"/>
             <w:proofErr w:type="gramEnd"/>
             <w:r>
               <w:rPr>
@@ -10148,17 +9812,7 @@
                 <w:szCs w:val="16"/>
                 <w:lang w:val="en-US"/>
               </w:rPr>
-              <w:t>seleccion</w:t>
-            </w:r>
-            <w:proofErr w:type="spellEnd"/>
-            <w:r>
-              <w:rPr>
-                <w:rFonts w:ascii="Consolas" w:hAnsi="Consolas" w:cs="Consolas"/>
-                <w:sz w:val="16"/>
-                <w:szCs w:val="16"/>
-                <w:lang w:val="en-US"/>
-              </w:rPr>
-              <w:t>(int *A, int n) {</w:t>
+              <w:t>seleccion(int *A, int n) {</w:t>
             </w:r>
           </w:p>
           <w:p>
@@ -10773,7 +10427,6 @@
               </w:rPr>
               <w:t>Ordenador::</w:t>
             </w:r>
-            <w:proofErr w:type="spellStart"/>
             <w:proofErr w:type="gramEnd"/>
             <w:r>
               <w:rPr>
@@ -10782,17 +10435,7 @@
                 <w:szCs w:val="16"/>
                 <w:lang w:val="en-US"/>
               </w:rPr>
-              <w:t>insercion</w:t>
-            </w:r>
-            <w:proofErr w:type="spellEnd"/>
-            <w:r>
-              <w:rPr>
-                <w:rFonts w:ascii="Consolas" w:hAnsi="Consolas" w:cs="Consolas"/>
-                <w:sz w:val="16"/>
-                <w:szCs w:val="16"/>
-                <w:lang w:val="en-US"/>
-              </w:rPr>
-              <w:t>(int *A, int n) {</w:t>
+              <w:t>insercion(int *A, int n) {</w:t>
             </w:r>
           </w:p>
           <w:p>
@@ -11389,15 +11032,7 @@
                 <w:szCs w:val="16"/>
                 <w:lang w:val="es-ES"/>
               </w:rPr>
-              <w:t xml:space="preserve">de ordenamiento </w:t>
-            </w:r>
-            <w:r>
-              <w:rPr>
-                <w:sz w:val="16"/>
-                <w:szCs w:val="16"/>
-                <w:lang w:val="es-ES"/>
-              </w:rPr>
-              <w:t xml:space="preserve">por </w:t>
+              <w:t xml:space="preserve">de ordenamiento por </w:t>
             </w:r>
             <w:r>
               <w:rPr>
@@ -13092,7 +12727,7 @@
                 <w:rFonts w:ascii="Consolas" w:hAnsi="Consolas" w:cs="Consolas"/>
                 <w:sz w:val="16"/>
                 <w:szCs w:val="16"/>
-                <w:lang w:val="es-MX"/>
+                <w:lang w:val="en-US"/>
               </w:rPr>
             </w:pPr>
             <w:r>
@@ -13104,15 +12739,25 @@
               </w:rPr>
               <w:t xml:space="preserve">  </w:t>
             </w:r>
+            <w:r>
+              <w:rPr>
+                <w:rFonts w:ascii="Consolas" w:hAnsi="Consolas" w:cs="Consolas"/>
+                <w:sz w:val="16"/>
+                <w:szCs w:val="16"/>
+                <w:lang w:val="en-US"/>
+              </w:rPr>
+              <w:t xml:space="preserve">int largest = </w:t>
+            </w:r>
             <w:proofErr w:type="spellStart"/>
-            <w:r>
-              <w:rPr>
-                <w:rFonts w:ascii="Consolas" w:hAnsi="Consolas" w:cs="Consolas"/>
-                <w:sz w:val="16"/>
-                <w:szCs w:val="16"/>
-                <w:lang w:val="es-MX"/>
-              </w:rPr>
-              <w:t>int</w:t>
+            <w:proofErr w:type="gramStart"/>
+            <w:r>
+              <w:rPr>
+                <w:rFonts w:ascii="Consolas" w:hAnsi="Consolas" w:cs="Consolas"/>
+                <w:sz w:val="16"/>
+                <w:szCs w:val="16"/>
+                <w:lang w:val="en-US"/>
+              </w:rPr>
+              <w:t>i</w:t>
             </w:r>
             <w:proofErr w:type="spellEnd"/>
             <w:r>
@@ -13120,30 +12765,11 @@
                 <w:rFonts w:ascii="Consolas" w:hAnsi="Consolas" w:cs="Consolas"/>
                 <w:sz w:val="16"/>
                 <w:szCs w:val="16"/>
-                <w:lang w:val="es-MX"/>
-              </w:rPr>
-              <w:t xml:space="preserve"> </w:t>
-            </w:r>
-            <w:proofErr w:type="spellStart"/>
-            <w:r>
-              <w:rPr>
-                <w:rFonts w:ascii="Consolas" w:hAnsi="Consolas" w:cs="Consolas"/>
-                <w:sz w:val="16"/>
-                <w:szCs w:val="16"/>
-                <w:lang w:val="es-MX"/>
-              </w:rPr>
-              <w:t>largest</w:t>
-            </w:r>
-            <w:proofErr w:type="spellEnd"/>
-            <w:r>
-              <w:rPr>
-                <w:rFonts w:ascii="Consolas" w:hAnsi="Consolas" w:cs="Consolas"/>
-                <w:sz w:val="16"/>
-                <w:szCs w:val="16"/>
-                <w:lang w:val="es-MX"/>
-              </w:rPr>
-              <w:t xml:space="preserve"> = i;</w:t>
-            </w:r>
+                <w:lang w:val="en-US"/>
+              </w:rPr>
+              <w:t>;</w:t>
+            </w:r>
+            <w:proofErr w:type="gramEnd"/>
           </w:p>
           <w:p>
             <w:pPr>
@@ -13154,17 +12780,17 @@
                 <w:rFonts w:ascii="Consolas" w:hAnsi="Consolas" w:cs="Consolas"/>
                 <w:sz w:val="16"/>
                 <w:szCs w:val="16"/>
-                <w:lang w:val="es-MX"/>
-              </w:rPr>
-            </w:pPr>
-            <w:r>
-              <w:rPr>
-                <w:rFonts w:ascii="Consolas" w:hAnsi="Consolas" w:cs="Consolas"/>
-                <w:sz w:val="16"/>
-                <w:szCs w:val="16"/>
-                <w:lang w:val="es-MX"/>
-              </w:rPr>
-              <w:t xml:space="preserve">  </w:t>
+                <w:lang w:val="en-US"/>
+              </w:rPr>
+            </w:pPr>
+            <w:r>
+              <w:rPr>
+                <w:rFonts w:ascii="Consolas" w:hAnsi="Consolas" w:cs="Consolas"/>
+                <w:sz w:val="16"/>
+                <w:szCs w:val="16"/>
+                <w:lang w:val="en-US"/>
+              </w:rPr>
+              <w:t xml:space="preserve">  int l = 2 * </w:t>
             </w:r>
             <w:proofErr w:type="spellStart"/>
             <w:r>
@@ -13172,9 +12798,9 @@
                 <w:rFonts w:ascii="Consolas" w:hAnsi="Consolas" w:cs="Consolas"/>
                 <w:sz w:val="16"/>
                 <w:szCs w:val="16"/>
-                <w:lang w:val="es-MX"/>
-              </w:rPr>
-              <w:t>int</w:t>
+                <w:lang w:val="en-US"/>
+              </w:rPr>
+              <w:t>i</w:t>
             </w:r>
             <w:proofErr w:type="spellEnd"/>
             <w:r>
@@ -13182,9 +12808,29 @@
                 <w:rFonts w:ascii="Consolas" w:hAnsi="Consolas" w:cs="Consolas"/>
                 <w:sz w:val="16"/>
                 <w:szCs w:val="16"/>
-                <w:lang w:val="es-MX"/>
-              </w:rPr>
-              <w:t xml:space="preserve"> l = 2 * i + 1; </w:t>
+                <w:lang w:val="en-US"/>
+              </w:rPr>
+              <w:t xml:space="preserve"> + </w:t>
+            </w:r>
+            <w:proofErr w:type="gramStart"/>
+            <w:r>
+              <w:rPr>
+                <w:rFonts w:ascii="Consolas" w:hAnsi="Consolas" w:cs="Consolas"/>
+                <w:sz w:val="16"/>
+                <w:szCs w:val="16"/>
+                <w:lang w:val="en-US"/>
+              </w:rPr>
+              <w:t>1;</w:t>
+            </w:r>
+            <w:proofErr w:type="gramEnd"/>
+            <w:r>
+              <w:rPr>
+                <w:rFonts w:ascii="Consolas" w:hAnsi="Consolas" w:cs="Consolas"/>
+                <w:sz w:val="16"/>
+                <w:szCs w:val="16"/>
+                <w:lang w:val="en-US"/>
+              </w:rPr>
+              <w:t xml:space="preserve"> </w:t>
             </w:r>
           </w:p>
           <w:p>
@@ -13196,17 +12842,17 @@
                 <w:rFonts w:ascii="Consolas" w:hAnsi="Consolas" w:cs="Consolas"/>
                 <w:sz w:val="16"/>
                 <w:szCs w:val="16"/>
-                <w:lang w:val="es-MX"/>
-              </w:rPr>
-            </w:pPr>
-            <w:r>
-              <w:rPr>
-                <w:rFonts w:ascii="Consolas" w:hAnsi="Consolas" w:cs="Consolas"/>
-                <w:sz w:val="16"/>
-                <w:szCs w:val="16"/>
-                <w:lang w:val="es-MX"/>
-              </w:rPr>
-              <w:t xml:space="preserve">  </w:t>
+                <w:lang w:val="en-US"/>
+              </w:rPr>
+            </w:pPr>
+            <w:r>
+              <w:rPr>
+                <w:rFonts w:ascii="Consolas" w:hAnsi="Consolas" w:cs="Consolas"/>
+                <w:sz w:val="16"/>
+                <w:szCs w:val="16"/>
+                <w:lang w:val="en-US"/>
+              </w:rPr>
+              <w:t xml:space="preserve">  int r = 2 * </w:t>
             </w:r>
             <w:proofErr w:type="spellStart"/>
             <w:r>
@@ -13214,9 +12860,9 @@
                 <w:rFonts w:ascii="Consolas" w:hAnsi="Consolas" w:cs="Consolas"/>
                 <w:sz w:val="16"/>
                 <w:szCs w:val="16"/>
-                <w:lang w:val="es-MX"/>
-              </w:rPr>
-              <w:t>int</w:t>
+                <w:lang w:val="en-US"/>
+              </w:rPr>
+              <w:t>i</w:t>
             </w:r>
             <w:proofErr w:type="spellEnd"/>
             <w:r>
@@ -13224,10 +12870,21 @@
                 <w:rFonts w:ascii="Consolas" w:hAnsi="Consolas" w:cs="Consolas"/>
                 <w:sz w:val="16"/>
                 <w:szCs w:val="16"/>
-                <w:lang w:val="es-MX"/>
-              </w:rPr>
-              <w:t xml:space="preserve"> r = 2 * i + 2;</w:t>
-            </w:r>
+                <w:lang w:val="en-US"/>
+              </w:rPr>
+              <w:t xml:space="preserve"> + </w:t>
+            </w:r>
+            <w:proofErr w:type="gramStart"/>
+            <w:r>
+              <w:rPr>
+                <w:rFonts w:ascii="Consolas" w:hAnsi="Consolas" w:cs="Consolas"/>
+                <w:sz w:val="16"/>
+                <w:szCs w:val="16"/>
+                <w:lang w:val="en-US"/>
+              </w:rPr>
+              <w:t>2;</w:t>
+            </w:r>
+            <w:proofErr w:type="gramEnd"/>
           </w:p>
           <w:p>
             <w:pPr>
@@ -13238,7 +12895,7 @@
                 <w:rFonts w:ascii="Consolas" w:hAnsi="Consolas" w:cs="Consolas"/>
                 <w:sz w:val="16"/>
                 <w:szCs w:val="16"/>
-                <w:lang w:val="es-MX"/>
+                <w:lang w:val="en-US"/>
               </w:rPr>
             </w:pPr>
           </w:p>
@@ -13283,7 +12940,7 @@
                 <w:rFonts w:ascii="Consolas" w:hAnsi="Consolas" w:cs="Consolas"/>
                 <w:sz w:val="16"/>
                 <w:szCs w:val="16"/>
-                <w:lang w:val="es-MX"/>
+                <w:lang w:val="en-US"/>
               </w:rPr>
             </w:pPr>
             <w:r>
@@ -13295,26 +12952,26 @@
               </w:rPr>
               <w:t xml:space="preserve">    </w:t>
             </w:r>
-            <w:proofErr w:type="spellStart"/>
-            <w:r>
-              <w:rPr>
-                <w:rFonts w:ascii="Consolas" w:hAnsi="Consolas" w:cs="Consolas"/>
-                <w:sz w:val="16"/>
-                <w:szCs w:val="16"/>
-                <w:lang w:val="es-MX"/>
-              </w:rPr>
-              <w:t>largest</w:t>
-            </w:r>
-            <w:proofErr w:type="spellEnd"/>
-            <w:r>
-              <w:rPr>
-                <w:rFonts w:ascii="Consolas" w:hAnsi="Consolas" w:cs="Consolas"/>
-                <w:sz w:val="16"/>
-                <w:szCs w:val="16"/>
-                <w:lang w:val="es-MX"/>
-              </w:rPr>
-              <w:t xml:space="preserve"> = l;</w:t>
-            </w:r>
+            <w:r>
+              <w:rPr>
+                <w:rFonts w:ascii="Consolas" w:hAnsi="Consolas" w:cs="Consolas"/>
+                <w:sz w:val="16"/>
+                <w:szCs w:val="16"/>
+                <w:lang w:val="en-US"/>
+              </w:rPr>
+              <w:t xml:space="preserve">largest = </w:t>
+            </w:r>
+            <w:proofErr w:type="gramStart"/>
+            <w:r>
+              <w:rPr>
+                <w:rFonts w:ascii="Consolas" w:hAnsi="Consolas" w:cs="Consolas"/>
+                <w:sz w:val="16"/>
+                <w:szCs w:val="16"/>
+                <w:lang w:val="en-US"/>
+              </w:rPr>
+              <w:t>l;</w:t>
+            </w:r>
+            <w:proofErr w:type="gramEnd"/>
           </w:p>
           <w:p>
             <w:pPr>
@@ -13325,15 +12982,15 @@
                 <w:rFonts w:ascii="Consolas" w:hAnsi="Consolas" w:cs="Consolas"/>
                 <w:sz w:val="16"/>
                 <w:szCs w:val="16"/>
-                <w:lang w:val="es-MX"/>
-              </w:rPr>
-            </w:pPr>
-            <w:r>
-              <w:rPr>
-                <w:rFonts w:ascii="Consolas" w:hAnsi="Consolas" w:cs="Consolas"/>
-                <w:sz w:val="16"/>
-                <w:szCs w:val="16"/>
-                <w:lang w:val="es-MX"/>
+                <w:lang w:val="en-US"/>
+              </w:rPr>
+            </w:pPr>
+            <w:r>
+              <w:rPr>
+                <w:rFonts w:ascii="Consolas" w:hAnsi="Consolas" w:cs="Consolas"/>
+                <w:sz w:val="16"/>
+                <w:szCs w:val="16"/>
+                <w:lang w:val="en-US"/>
               </w:rPr>
               <w:t>  }</w:t>
             </w:r>
@@ -13347,7 +13004,7 @@
                 <w:rFonts w:ascii="Consolas" w:hAnsi="Consolas" w:cs="Consolas"/>
                 <w:sz w:val="16"/>
                 <w:szCs w:val="16"/>
-                <w:lang w:val="es-MX"/>
+                <w:lang w:val="en-US"/>
               </w:rPr>
             </w:pPr>
           </w:p>
@@ -13793,7 +13450,7 @@
                 <w:rFonts w:ascii="Consolas" w:hAnsi="Consolas" w:cs="Consolas"/>
                 <w:sz w:val="16"/>
                 <w:szCs w:val="16"/>
-                <w:lang w:val="es-MX"/>
+                <w:lang w:val="en-US"/>
               </w:rPr>
             </w:pPr>
             <w:r>
@@ -13805,15 +13462,24 @@
               </w:rPr>
               <w:t xml:space="preserve">  </w:t>
             </w:r>
+            <w:r>
+              <w:rPr>
+                <w:rFonts w:ascii="Consolas" w:hAnsi="Consolas" w:cs="Consolas"/>
+                <w:sz w:val="16"/>
+                <w:szCs w:val="16"/>
+                <w:lang w:val="en-US"/>
+              </w:rPr>
+              <w:t xml:space="preserve">int </w:t>
+            </w:r>
             <w:proofErr w:type="spellStart"/>
             <w:r>
               <w:rPr>
                 <w:rFonts w:ascii="Consolas" w:hAnsi="Consolas" w:cs="Consolas"/>
                 <w:sz w:val="16"/>
                 <w:szCs w:val="16"/>
-                <w:lang w:val="es-MX"/>
-              </w:rPr>
-              <w:t>int</w:t>
+                <w:lang w:val="en-US"/>
+              </w:rPr>
+              <w:t>startIdx</w:t>
             </w:r>
             <w:proofErr w:type="spellEnd"/>
             <w:r>
@@ -13821,57 +13487,48 @@
                 <w:rFonts w:ascii="Consolas" w:hAnsi="Consolas" w:cs="Consolas"/>
                 <w:sz w:val="16"/>
                 <w:szCs w:val="16"/>
-                <w:lang w:val="es-MX"/>
+                <w:lang w:val="en-US"/>
+              </w:rPr>
+              <w:t xml:space="preserve"> = (n / 2) </w:t>
+            </w:r>
+            <w:r>
+              <w:rPr>
+                <w:rFonts w:ascii="Consolas" w:hAnsi="Consolas" w:cs="Consolas"/>
+                <w:sz w:val="16"/>
+                <w:szCs w:val="16"/>
+                <w:lang w:val="en-US"/>
+              </w:rPr>
+              <w:t>–</w:t>
+            </w:r>
+            <w:r>
+              <w:rPr>
+                <w:rFonts w:ascii="Consolas" w:hAnsi="Consolas" w:cs="Consolas"/>
+                <w:sz w:val="16"/>
+                <w:szCs w:val="16"/>
+                <w:lang w:val="en-US"/>
               </w:rPr>
               <w:t xml:space="preserve"> </w:t>
             </w:r>
-            <w:proofErr w:type="spellStart"/>
-            <w:r>
-              <w:rPr>
-                <w:rFonts w:ascii="Consolas" w:hAnsi="Consolas" w:cs="Consolas"/>
-                <w:sz w:val="16"/>
-                <w:szCs w:val="16"/>
-                <w:lang w:val="es-MX"/>
-              </w:rPr>
-              <w:t>startIdx</w:t>
-            </w:r>
-            <w:proofErr w:type="spellEnd"/>
-            <w:r>
-              <w:rPr>
-                <w:rFonts w:ascii="Consolas" w:hAnsi="Consolas" w:cs="Consolas"/>
-                <w:sz w:val="16"/>
-                <w:szCs w:val="16"/>
-                <w:lang w:val="es-MX"/>
-              </w:rPr>
-              <w:t xml:space="preserve"> = (n / 2) </w:t>
-            </w:r>
-            <w:r>
-              <w:rPr>
-                <w:rFonts w:ascii="Consolas" w:hAnsi="Consolas" w:cs="Consolas"/>
-                <w:sz w:val="16"/>
-                <w:szCs w:val="16"/>
-                <w:lang w:val="es-MX"/>
-              </w:rPr>
-              <w:t>–</w:t>
-            </w:r>
-            <w:r>
-              <w:rPr>
-                <w:rFonts w:ascii="Consolas" w:hAnsi="Consolas" w:cs="Consolas"/>
-                <w:sz w:val="16"/>
-                <w:szCs w:val="16"/>
-                <w:lang w:val="es-MX"/>
-              </w:rPr>
-              <w:t xml:space="preserve"> 1</w:t>
-            </w:r>
-            <w:r>
-              <w:rPr>
-                <w:rFonts w:ascii="Consolas" w:hAnsi="Consolas" w:cs="Consolas"/>
-                <w:sz w:val="16"/>
-                <w:szCs w:val="16"/>
-                <w:lang w:val="es-MX"/>
+            <w:proofErr w:type="gramStart"/>
+            <w:r>
+              <w:rPr>
+                <w:rFonts w:ascii="Consolas" w:hAnsi="Consolas" w:cs="Consolas"/>
+                <w:sz w:val="16"/>
+                <w:szCs w:val="16"/>
+                <w:lang w:val="en-US"/>
+              </w:rPr>
+              <w:t>1</w:t>
+            </w:r>
+            <w:r>
+              <w:rPr>
+                <w:rFonts w:ascii="Consolas" w:hAnsi="Consolas" w:cs="Consolas"/>
+                <w:sz w:val="16"/>
+                <w:szCs w:val="16"/>
+                <w:lang w:val="en-US"/>
               </w:rPr>
               <w:t>;</w:t>
             </w:r>
+            <w:proofErr w:type="gramEnd"/>
           </w:p>
           <w:p>
             <w:pPr>
@@ -13882,7 +13539,7 @@
                 <w:rFonts w:ascii="Consolas" w:hAnsi="Consolas" w:cs="Consolas"/>
                 <w:sz w:val="16"/>
                 <w:szCs w:val="16"/>
-                <w:lang w:val="es-MX"/>
+                <w:lang w:val="en-US"/>
               </w:rPr>
             </w:pPr>
           </w:p>
@@ -14178,15 +13835,15 @@
                 <w:rFonts w:ascii="Consolas" w:hAnsi="Consolas" w:cs="Consolas"/>
                 <w:sz w:val="16"/>
                 <w:szCs w:val="16"/>
-                <w:lang w:val="es-MX"/>
-              </w:rPr>
-            </w:pPr>
-            <w:r>
-              <w:rPr>
-                <w:rFonts w:ascii="Consolas" w:hAnsi="Consolas" w:cs="Consolas"/>
-                <w:sz w:val="16"/>
-                <w:szCs w:val="16"/>
-                <w:lang w:val="es-MX"/>
+                <w:lang w:val="en-US"/>
+              </w:rPr>
+            </w:pPr>
+            <w:r>
+              <w:rPr>
+                <w:rFonts w:ascii="Consolas" w:hAnsi="Consolas" w:cs="Consolas"/>
+                <w:sz w:val="16"/>
+                <w:szCs w:val="16"/>
+                <w:lang w:val="en-US"/>
               </w:rPr>
               <w:t xml:space="preserve">  </w:t>
             </w:r>
@@ -14197,7 +13854,7 @@
                 <w:rFonts w:ascii="Consolas" w:hAnsi="Consolas" w:cs="Consolas"/>
                 <w:sz w:val="16"/>
                 <w:szCs w:val="16"/>
-                <w:lang w:val="es-MX"/>
+                <w:lang w:val="en-US"/>
               </w:rPr>
               <w:t>buildMaxHeap</w:t>
             </w:r>
@@ -14207,7 +13864,7 @@
                 <w:rFonts w:ascii="Consolas" w:hAnsi="Consolas" w:cs="Consolas"/>
                 <w:sz w:val="16"/>
                 <w:szCs w:val="16"/>
-                <w:lang w:val="es-MX"/>
+                <w:lang w:val="en-US"/>
               </w:rPr>
               <w:t>(</w:t>
             </w:r>
@@ -14217,7 +13874,7 @@
                 <w:rFonts w:ascii="Consolas" w:hAnsi="Consolas" w:cs="Consolas"/>
                 <w:sz w:val="16"/>
                 <w:szCs w:val="16"/>
-                <w:lang w:val="es-MX"/>
+                <w:lang w:val="en-US"/>
               </w:rPr>
               <w:t>A, n);  </w:t>
             </w:r>
@@ -14322,7 +13979,7 @@
                 <w:rFonts w:ascii="Consolas" w:hAnsi="Consolas" w:cs="Consolas"/>
                 <w:sz w:val="16"/>
                 <w:szCs w:val="16"/>
-                <w:lang w:val="es-MX"/>
+                <w:lang w:val="en-US"/>
               </w:rPr>
             </w:pPr>
             <w:r>
@@ -14334,16 +13991,35 @@
               </w:rPr>
               <w:t xml:space="preserve">    </w:t>
             </w:r>
+            <w:proofErr w:type="gramStart"/>
+            <w:r>
+              <w:rPr>
+                <w:rFonts w:ascii="Consolas" w:hAnsi="Consolas" w:cs="Consolas"/>
+                <w:sz w:val="16"/>
+                <w:szCs w:val="16"/>
+                <w:lang w:val="en-US"/>
+              </w:rPr>
+              <w:t>std::</w:t>
+            </w:r>
+            <w:proofErr w:type="gramEnd"/>
+            <w:r>
+              <w:rPr>
+                <w:rFonts w:ascii="Consolas" w:hAnsi="Consolas" w:cs="Consolas"/>
+                <w:sz w:val="16"/>
+                <w:szCs w:val="16"/>
+                <w:lang w:val="en-US"/>
+              </w:rPr>
+              <w:t>swap(A[0], A[</w:t>
+            </w:r>
             <w:proofErr w:type="spellStart"/>
-            <w:proofErr w:type="gramStart"/>
-            <w:r>
-              <w:rPr>
-                <w:rFonts w:ascii="Consolas" w:hAnsi="Consolas" w:cs="Consolas"/>
-                <w:sz w:val="16"/>
-                <w:szCs w:val="16"/>
-                <w:lang w:val="es-MX"/>
-              </w:rPr>
-              <w:t>std</w:t>
+            <w:r>
+              <w:rPr>
+                <w:rFonts w:ascii="Consolas" w:hAnsi="Consolas" w:cs="Consolas"/>
+                <w:sz w:val="16"/>
+                <w:szCs w:val="16"/>
+                <w:lang w:val="en-US"/>
+              </w:rPr>
+              <w:t>i</w:t>
             </w:r>
             <w:proofErr w:type="spellEnd"/>
             <w:r>
@@ -14351,19 +14027,9 @@
                 <w:rFonts w:ascii="Consolas" w:hAnsi="Consolas" w:cs="Consolas"/>
                 <w:sz w:val="16"/>
                 <w:szCs w:val="16"/>
-                <w:lang w:val="es-MX"/>
-              </w:rPr>
-              <w:t>::</w:t>
-            </w:r>
-            <w:proofErr w:type="gramEnd"/>
-            <w:r>
-              <w:rPr>
-                <w:rFonts w:ascii="Consolas" w:hAnsi="Consolas" w:cs="Consolas"/>
-                <w:sz w:val="16"/>
-                <w:szCs w:val="16"/>
-                <w:lang w:val="es-MX"/>
-              </w:rPr>
-              <w:t>swap(A[0], A[i]);</w:t>
+                <w:lang w:val="en-US"/>
+              </w:rPr>
+              <w:t>]);</w:t>
             </w:r>
           </w:p>
           <w:p>
@@ -14383,7 +14049,7 @@
                 <w:rFonts w:ascii="Consolas" w:hAnsi="Consolas" w:cs="Consolas"/>
                 <w:sz w:val="16"/>
                 <w:szCs w:val="16"/>
-                <w:lang w:val="es-MX"/>
+                <w:lang w:val="en-US"/>
               </w:rPr>
               <w:t xml:space="preserve">    </w:t>
             </w:r>
@@ -14640,7 +14306,7 @@
                 <w:rFonts w:ascii="Consolas" w:hAnsi="Consolas" w:cs="Consolas"/>
                 <w:sz w:val="16"/>
                 <w:szCs w:val="16"/>
-                <w:lang w:val="es-MX"/>
+                <w:lang w:val="en-US"/>
               </w:rPr>
             </w:pPr>
             <w:r>
@@ -14652,46 +14318,24 @@
               </w:rPr>
               <w:t xml:space="preserve">    </w:t>
             </w:r>
-            <w:proofErr w:type="spellStart"/>
-            <w:r>
-              <w:rPr>
-                <w:rFonts w:ascii="Consolas" w:hAnsi="Consolas" w:cs="Consolas"/>
-                <w:sz w:val="16"/>
-                <w:szCs w:val="16"/>
-                <w:lang w:val="es-MX"/>
-              </w:rPr>
-              <w:t>int</w:t>
-            </w:r>
-            <w:proofErr w:type="spellEnd"/>
-            <w:r>
-              <w:rPr>
-                <w:rFonts w:ascii="Consolas" w:hAnsi="Consolas" w:cs="Consolas"/>
-                <w:sz w:val="16"/>
-                <w:szCs w:val="16"/>
-                <w:lang w:val="es-MX"/>
-              </w:rPr>
-              <w:t xml:space="preserve"> q = </w:t>
-            </w:r>
-            <w:proofErr w:type="spellStart"/>
+            <w:r>
+              <w:rPr>
+                <w:rFonts w:ascii="Consolas" w:hAnsi="Consolas" w:cs="Consolas"/>
+                <w:sz w:val="16"/>
+                <w:szCs w:val="16"/>
+                <w:lang w:val="en-US"/>
+              </w:rPr>
+              <w:t xml:space="preserve">int q = </w:t>
+            </w:r>
             <w:proofErr w:type="gramStart"/>
             <w:r>
               <w:rPr>
                 <w:rFonts w:ascii="Consolas" w:hAnsi="Consolas" w:cs="Consolas"/>
                 <w:sz w:val="16"/>
                 <w:szCs w:val="16"/>
-                <w:lang w:val="es-MX"/>
-              </w:rPr>
-              <w:t>partition</w:t>
-            </w:r>
-            <w:proofErr w:type="spellEnd"/>
-            <w:r>
-              <w:rPr>
-                <w:rFonts w:ascii="Consolas" w:hAnsi="Consolas" w:cs="Consolas"/>
-                <w:sz w:val="16"/>
-                <w:szCs w:val="16"/>
-                <w:lang w:val="es-MX"/>
-              </w:rPr>
-              <w:t>(</w:t>
+                <w:lang w:val="en-US"/>
+              </w:rPr>
+              <w:t>partition(</w:t>
             </w:r>
             <w:proofErr w:type="gramEnd"/>
             <w:r>
@@ -14699,7 +14343,7 @@
                 <w:rFonts w:ascii="Consolas" w:hAnsi="Consolas" w:cs="Consolas"/>
                 <w:sz w:val="16"/>
                 <w:szCs w:val="16"/>
-                <w:lang w:val="es-MX"/>
+                <w:lang w:val="en-US"/>
               </w:rPr>
               <w:t>A, p, r);</w:t>
             </w:r>
@@ -14713,15 +14357,15 @@
                 <w:rFonts w:ascii="Consolas" w:hAnsi="Consolas" w:cs="Consolas"/>
                 <w:sz w:val="16"/>
                 <w:szCs w:val="16"/>
-                <w:lang w:val="es-MX"/>
-              </w:rPr>
-            </w:pPr>
-            <w:r>
-              <w:rPr>
-                <w:rFonts w:ascii="Consolas" w:hAnsi="Consolas" w:cs="Consolas"/>
-                <w:sz w:val="16"/>
-                <w:szCs w:val="16"/>
-                <w:lang w:val="es-MX"/>
+                <w:lang w:val="en-US"/>
+              </w:rPr>
+            </w:pPr>
+            <w:r>
+              <w:rPr>
+                <w:rFonts w:ascii="Consolas" w:hAnsi="Consolas" w:cs="Consolas"/>
+                <w:sz w:val="16"/>
+                <w:szCs w:val="16"/>
+                <w:lang w:val="en-US"/>
               </w:rPr>
               <w:t xml:space="preserve">    </w:t>
             </w:r>
@@ -14732,7 +14376,7 @@
                 <w:rFonts w:ascii="Consolas" w:hAnsi="Consolas" w:cs="Consolas"/>
                 <w:sz w:val="16"/>
                 <w:szCs w:val="16"/>
-                <w:lang w:val="es-MX"/>
+                <w:lang w:val="en-US"/>
               </w:rPr>
               <w:t>quickSortAux</w:t>
             </w:r>
@@ -14742,7 +14386,7 @@
                 <w:rFonts w:ascii="Consolas" w:hAnsi="Consolas" w:cs="Consolas"/>
                 <w:sz w:val="16"/>
                 <w:szCs w:val="16"/>
-                <w:lang w:val="es-MX"/>
+                <w:lang w:val="en-US"/>
               </w:rPr>
               <w:t>(</w:t>
             </w:r>
@@ -14752,7 +14396,7 @@
                 <w:rFonts w:ascii="Consolas" w:hAnsi="Consolas" w:cs="Consolas"/>
                 <w:sz w:val="16"/>
                 <w:szCs w:val="16"/>
-                <w:lang w:val="es-MX"/>
+                <w:lang w:val="en-US"/>
               </w:rPr>
               <w:t>A, p, q - 1);</w:t>
             </w:r>
@@ -14766,15 +14410,15 @@
                 <w:rFonts w:ascii="Consolas" w:hAnsi="Consolas" w:cs="Consolas"/>
                 <w:sz w:val="16"/>
                 <w:szCs w:val="16"/>
-                <w:lang w:val="es-MX"/>
-              </w:rPr>
-            </w:pPr>
-            <w:r>
-              <w:rPr>
-                <w:rFonts w:ascii="Consolas" w:hAnsi="Consolas" w:cs="Consolas"/>
-                <w:sz w:val="16"/>
-                <w:szCs w:val="16"/>
-                <w:lang w:val="es-MX"/>
+                <w:lang w:val="en-US"/>
+              </w:rPr>
+            </w:pPr>
+            <w:r>
+              <w:rPr>
+                <w:rFonts w:ascii="Consolas" w:hAnsi="Consolas" w:cs="Consolas"/>
+                <w:sz w:val="16"/>
+                <w:szCs w:val="16"/>
+                <w:lang w:val="en-US"/>
               </w:rPr>
               <w:t xml:space="preserve">    </w:t>
             </w:r>
@@ -14785,7 +14429,7 @@
                 <w:rFonts w:ascii="Consolas" w:hAnsi="Consolas" w:cs="Consolas"/>
                 <w:sz w:val="16"/>
                 <w:szCs w:val="16"/>
-                <w:lang w:val="es-MX"/>
+                <w:lang w:val="en-US"/>
               </w:rPr>
               <w:t>quickSortAux</w:t>
             </w:r>
@@ -14795,7 +14439,7 @@
                 <w:rFonts w:ascii="Consolas" w:hAnsi="Consolas" w:cs="Consolas"/>
                 <w:sz w:val="16"/>
                 <w:szCs w:val="16"/>
-                <w:lang w:val="es-MX"/>
+                <w:lang w:val="en-US"/>
               </w:rPr>
               <w:t>(</w:t>
             </w:r>
@@ -14805,7 +14449,7 @@
                 <w:rFonts w:ascii="Consolas" w:hAnsi="Consolas" w:cs="Consolas"/>
                 <w:sz w:val="16"/>
                 <w:szCs w:val="16"/>
-                <w:lang w:val="es-MX"/>
+                <w:lang w:val="en-US"/>
               </w:rPr>
               <w:t>A, q + 1, r);  </w:t>
             </w:r>
@@ -14827,7 +14471,7 @@
                 <w:rFonts w:ascii="Consolas" w:hAnsi="Consolas" w:cs="Consolas"/>
                 <w:sz w:val="16"/>
                 <w:szCs w:val="16"/>
-                <w:lang w:val="es-MX"/>
+                <w:lang w:val="en-US"/>
               </w:rPr>
               <w:t xml:space="preserve">  </w:t>
             </w:r>
@@ -14927,7 +14571,7 @@
                 <w:rFonts w:ascii="Consolas" w:hAnsi="Consolas" w:cs="Consolas"/>
                 <w:sz w:val="16"/>
                 <w:szCs w:val="16"/>
-                <w:lang w:val="es-MX"/>
+                <w:lang w:val="en-US"/>
               </w:rPr>
             </w:pPr>
             <w:r>
@@ -14939,25 +14583,34 @@
               </w:rPr>
               <w:t xml:space="preserve">  </w:t>
             </w:r>
-            <w:proofErr w:type="spellStart"/>
-            <w:r>
-              <w:rPr>
-                <w:rFonts w:ascii="Consolas" w:hAnsi="Consolas" w:cs="Consolas"/>
-                <w:sz w:val="16"/>
-                <w:szCs w:val="16"/>
-                <w:lang w:val="es-MX"/>
-              </w:rPr>
-              <w:t>int</w:t>
-            </w:r>
-            <w:proofErr w:type="spellEnd"/>
-            <w:r>
-              <w:rPr>
-                <w:rFonts w:ascii="Consolas" w:hAnsi="Consolas" w:cs="Consolas"/>
-                <w:sz w:val="16"/>
-                <w:szCs w:val="16"/>
-                <w:lang w:val="es-MX"/>
-              </w:rPr>
-              <w:t xml:space="preserve"> x = A[r]; </w:t>
+            <w:r>
+              <w:rPr>
+                <w:rFonts w:ascii="Consolas" w:hAnsi="Consolas" w:cs="Consolas"/>
+                <w:sz w:val="16"/>
+                <w:szCs w:val="16"/>
+                <w:lang w:val="en-US"/>
+              </w:rPr>
+              <w:t>int x = A[r</w:t>
+            </w:r>
+            <w:proofErr w:type="gramStart"/>
+            <w:r>
+              <w:rPr>
+                <w:rFonts w:ascii="Consolas" w:hAnsi="Consolas" w:cs="Consolas"/>
+                <w:sz w:val="16"/>
+                <w:szCs w:val="16"/>
+                <w:lang w:val="en-US"/>
+              </w:rPr>
+              <w:t>];</w:t>
+            </w:r>
+            <w:proofErr w:type="gramEnd"/>
+            <w:r>
+              <w:rPr>
+                <w:rFonts w:ascii="Consolas" w:hAnsi="Consolas" w:cs="Consolas"/>
+                <w:sz w:val="16"/>
+                <w:szCs w:val="16"/>
+                <w:lang w:val="en-US"/>
+              </w:rPr>
+              <w:t xml:space="preserve"> </w:t>
             </w:r>
           </w:p>
           <w:p>
@@ -14969,17 +14622,17 @@
                 <w:rFonts w:ascii="Consolas" w:hAnsi="Consolas" w:cs="Consolas"/>
                 <w:sz w:val="16"/>
                 <w:szCs w:val="16"/>
-                <w:lang w:val="es-MX"/>
-              </w:rPr>
-            </w:pPr>
-            <w:r>
-              <w:rPr>
-                <w:rFonts w:ascii="Consolas" w:hAnsi="Consolas" w:cs="Consolas"/>
-                <w:sz w:val="16"/>
-                <w:szCs w:val="16"/>
-                <w:lang w:val="es-MX"/>
-              </w:rPr>
-              <w:t xml:space="preserve">  </w:t>
+                <w:lang w:val="en-US"/>
+              </w:rPr>
+            </w:pPr>
+            <w:r>
+              <w:rPr>
+                <w:rFonts w:ascii="Consolas" w:hAnsi="Consolas" w:cs="Consolas"/>
+                <w:sz w:val="16"/>
+                <w:szCs w:val="16"/>
+                <w:lang w:val="en-US"/>
+              </w:rPr>
+              <w:t xml:space="preserve">  int </w:t>
             </w:r>
             <w:proofErr w:type="spellStart"/>
             <w:r>
@@ -14987,9 +14640,9 @@
                 <w:rFonts w:ascii="Consolas" w:hAnsi="Consolas" w:cs="Consolas"/>
                 <w:sz w:val="16"/>
                 <w:szCs w:val="16"/>
-                <w:lang w:val="es-MX"/>
-              </w:rPr>
-              <w:t>int</w:t>
+                <w:lang w:val="en-US"/>
+              </w:rPr>
+              <w:t>i</w:t>
             </w:r>
             <w:proofErr w:type="spellEnd"/>
             <w:r>
@@ -14997,10 +14650,21 @@
                 <w:rFonts w:ascii="Consolas" w:hAnsi="Consolas" w:cs="Consolas"/>
                 <w:sz w:val="16"/>
                 <w:szCs w:val="16"/>
-                <w:lang w:val="es-MX"/>
-              </w:rPr>
-              <w:t xml:space="preserve"> i = p - 1;</w:t>
-            </w:r>
+                <w:lang w:val="en-US"/>
+              </w:rPr>
+              <w:t xml:space="preserve"> = p - </w:t>
+            </w:r>
+            <w:proofErr w:type="gramStart"/>
+            <w:r>
+              <w:rPr>
+                <w:rFonts w:ascii="Consolas" w:hAnsi="Consolas" w:cs="Consolas"/>
+                <w:sz w:val="16"/>
+                <w:szCs w:val="16"/>
+                <w:lang w:val="en-US"/>
+              </w:rPr>
+              <w:t>1;</w:t>
+            </w:r>
+            <w:proofErr w:type="gramEnd"/>
           </w:p>
           <w:p>
             <w:pPr>
@@ -15011,7 +14675,7 @@
                 <w:rFonts w:ascii="Consolas" w:hAnsi="Consolas" w:cs="Consolas"/>
                 <w:sz w:val="16"/>
                 <w:szCs w:val="16"/>
-                <w:lang w:val="es-MX"/>
+                <w:lang w:val="en-US"/>
               </w:rPr>
             </w:pPr>
           </w:p>
@@ -15256,7 +14920,7 @@
                 <w:rFonts w:ascii="Consolas" w:hAnsi="Consolas" w:cs="Consolas"/>
                 <w:sz w:val="16"/>
                 <w:szCs w:val="16"/>
-                <w:lang w:val="es-MX"/>
+                <w:lang w:val="en-US"/>
               </w:rPr>
             </w:pPr>
             <w:r>
@@ -15268,16 +14932,35 @@
               </w:rPr>
               <w:t xml:space="preserve">  </w:t>
             </w:r>
+            <w:proofErr w:type="gramStart"/>
+            <w:r>
+              <w:rPr>
+                <w:rFonts w:ascii="Consolas" w:hAnsi="Consolas" w:cs="Consolas"/>
+                <w:sz w:val="16"/>
+                <w:szCs w:val="16"/>
+                <w:lang w:val="en-US"/>
+              </w:rPr>
+              <w:t>std::</w:t>
+            </w:r>
+            <w:proofErr w:type="gramEnd"/>
+            <w:r>
+              <w:rPr>
+                <w:rFonts w:ascii="Consolas" w:hAnsi="Consolas" w:cs="Consolas"/>
+                <w:sz w:val="16"/>
+                <w:szCs w:val="16"/>
+                <w:lang w:val="en-US"/>
+              </w:rPr>
+              <w:t>swap(A[</w:t>
+            </w:r>
             <w:proofErr w:type="spellStart"/>
-            <w:proofErr w:type="gramStart"/>
-            <w:r>
-              <w:rPr>
-                <w:rFonts w:ascii="Consolas" w:hAnsi="Consolas" w:cs="Consolas"/>
-                <w:sz w:val="16"/>
-                <w:szCs w:val="16"/>
-                <w:lang w:val="es-MX"/>
-              </w:rPr>
-              <w:t>std</w:t>
+            <w:r>
+              <w:rPr>
+                <w:rFonts w:ascii="Consolas" w:hAnsi="Consolas" w:cs="Consolas"/>
+                <w:sz w:val="16"/>
+                <w:szCs w:val="16"/>
+                <w:lang w:val="en-US"/>
+              </w:rPr>
+              <w:t>i</w:t>
             </w:r>
             <w:proofErr w:type="spellEnd"/>
             <w:r>
@@ -15285,19 +14968,9 @@
                 <w:rFonts w:ascii="Consolas" w:hAnsi="Consolas" w:cs="Consolas"/>
                 <w:sz w:val="16"/>
                 <w:szCs w:val="16"/>
-                <w:lang w:val="es-MX"/>
-              </w:rPr>
-              <w:t>::</w:t>
-            </w:r>
-            <w:proofErr w:type="gramEnd"/>
-            <w:r>
-              <w:rPr>
-                <w:rFonts w:ascii="Consolas" w:hAnsi="Consolas" w:cs="Consolas"/>
-                <w:sz w:val="16"/>
-                <w:szCs w:val="16"/>
-                <w:lang w:val="es-MX"/>
-              </w:rPr>
-              <w:t>swap(A[i + 1], A[r]);</w:t>
+                <w:lang w:val="en-US"/>
+              </w:rPr>
+              <w:t xml:space="preserve"> + 1], A[r]);</w:t>
             </w:r>
           </w:p>
           <w:p>
@@ -15317,7 +14990,7 @@
                 <w:rFonts w:ascii="Consolas" w:hAnsi="Consolas" w:cs="Consolas"/>
                 <w:sz w:val="16"/>
                 <w:szCs w:val="16"/>
-                <w:lang w:val="es-MX"/>
+                <w:lang w:val="en-US"/>
               </w:rPr>
               <w:t xml:space="preserve">  </w:t>
             </w:r>
@@ -15614,6 +15287,14 @@
               </w:rPr>
               <w:t xml:space="preserve"> </w:t>
             </w:r>
+            <w:r>
+              <w:rPr>
+                <w:sz w:val="16"/>
+                <w:szCs w:val="16"/>
+                <w:lang w:val="es-ES"/>
+              </w:rPr>
+              <w:t xml:space="preserve">Radix Sort es un algoritmo de ordenamiento que organiza los elementos de una lista basándose en sus dígitos individuales. Utiliza un enfoque de ordenamiento estable, como </w:t>
+            </w:r>
             <w:proofErr w:type="spellStart"/>
             <w:r>
               <w:rPr>
@@ -15621,7 +15302,7 @@
                 <w:szCs w:val="16"/>
                 <w:lang w:val="es-ES"/>
               </w:rPr>
-              <w:t>Radix</w:t>
+              <w:t>Counting</w:t>
             </w:r>
             <w:proofErr w:type="spellEnd"/>
             <w:r>
@@ -15630,61 +15311,7 @@
                 <w:szCs w:val="16"/>
                 <w:lang w:val="es-ES"/>
               </w:rPr>
-              <w:t xml:space="preserve"> </w:t>
-            </w:r>
-            <w:proofErr w:type="spellStart"/>
-            <w:r>
-              <w:rPr>
-                <w:sz w:val="16"/>
-                <w:szCs w:val="16"/>
-                <w:lang w:val="es-ES"/>
-              </w:rPr>
-              <w:t>Sort</w:t>
-            </w:r>
-            <w:proofErr w:type="spellEnd"/>
-            <w:r>
-              <w:rPr>
-                <w:sz w:val="16"/>
-                <w:szCs w:val="16"/>
-                <w:lang w:val="es-ES"/>
-              </w:rPr>
-              <w:t xml:space="preserve"> es un algoritmo de ordenamiento que organiza los elementos de una lista basándose en sus dígitos individuales. Utiliza un enfoque de ordenamiento estable, como </w:t>
-            </w:r>
-            <w:proofErr w:type="spellStart"/>
-            <w:r>
-              <w:rPr>
-                <w:sz w:val="16"/>
-                <w:szCs w:val="16"/>
-                <w:lang w:val="es-ES"/>
-              </w:rPr>
-              <w:t>Counting</w:t>
-            </w:r>
-            <w:proofErr w:type="spellEnd"/>
-            <w:r>
-              <w:rPr>
-                <w:sz w:val="16"/>
-                <w:szCs w:val="16"/>
-                <w:lang w:val="es-ES"/>
-              </w:rPr>
-              <w:t xml:space="preserve"> </w:t>
-            </w:r>
-            <w:proofErr w:type="spellStart"/>
-            <w:r>
-              <w:rPr>
-                <w:sz w:val="16"/>
-                <w:szCs w:val="16"/>
-                <w:lang w:val="es-ES"/>
-              </w:rPr>
-              <w:t>Sort</w:t>
-            </w:r>
-            <w:proofErr w:type="spellEnd"/>
-            <w:r>
-              <w:rPr>
-                <w:sz w:val="16"/>
-                <w:szCs w:val="16"/>
-                <w:lang w:val="es-ES"/>
-              </w:rPr>
-              <w:t>, para clasificar los elementos en cada iteración, comenzando por el dígito menos significativo y avanzando hacia los dígitos más significativos. Este proceso se repite hasta que todos los dígitos hayan sido considerados, resultando en una lista completamente ordenada.</w:t>
+              <w:t xml:space="preserve"> Sort, para clasificar los elementos en cada iteración, comenzando por el dígito menos significativo y avanzando hacia los dígitos más significativos. Este proceso se repite hasta que todos los dígitos hayan sido considerados, resultando en una lista completamente ordenada.</w:t>
             </w:r>
           </w:p>
         </w:tc>
@@ -16815,7 +16442,7 @@
                 <w:rFonts w:ascii="Consolas" w:hAnsi="Consolas" w:cs="Consolas"/>
                 <w:sz w:val="16"/>
                 <w:szCs w:val="16"/>
-                <w:lang w:val="es-MX"/>
+                <w:lang w:val="en-US"/>
               </w:rPr>
             </w:pPr>
             <w:r>
@@ -16827,127 +16454,34 @@
               </w:rPr>
               <w:t xml:space="preserve">  </w:t>
             </w:r>
-            <w:proofErr w:type="spellStart"/>
-            <w:r>
-              <w:rPr>
-                <w:rFonts w:ascii="Consolas" w:hAnsi="Consolas" w:cs="Consolas"/>
-                <w:sz w:val="16"/>
-                <w:szCs w:val="16"/>
-                <w:lang w:val="es-MX"/>
-              </w:rPr>
-              <w:t>int</w:t>
-            </w:r>
-            <w:proofErr w:type="spellEnd"/>
-            <w:r>
-              <w:rPr>
-                <w:rFonts w:ascii="Consolas" w:hAnsi="Consolas" w:cs="Consolas"/>
-                <w:sz w:val="16"/>
-                <w:szCs w:val="16"/>
-                <w:lang w:val="es-MX"/>
-              </w:rPr>
-              <w:t xml:space="preserve"> base = </w:t>
-            </w:r>
-            <w:proofErr w:type="spellStart"/>
+            <w:r>
+              <w:rPr>
+                <w:rFonts w:ascii="Consolas" w:hAnsi="Consolas" w:cs="Consolas"/>
+                <w:sz w:val="16"/>
+                <w:szCs w:val="16"/>
+                <w:lang w:val="en-US"/>
+              </w:rPr>
+              <w:t xml:space="preserve">int base = </w:t>
+            </w:r>
             <w:proofErr w:type="gramStart"/>
             <w:r>
               <w:rPr>
                 <w:rFonts w:ascii="Consolas" w:hAnsi="Consolas" w:cs="Consolas"/>
                 <w:sz w:val="16"/>
                 <w:szCs w:val="16"/>
-                <w:lang w:val="es-MX"/>
-              </w:rPr>
-              <w:t>std</w:t>
-            </w:r>
-            <w:proofErr w:type="spellEnd"/>
-            <w:r>
-              <w:rPr>
-                <w:rFonts w:ascii="Consolas" w:hAnsi="Consolas" w:cs="Consolas"/>
-                <w:sz w:val="16"/>
-                <w:szCs w:val="16"/>
-                <w:lang w:val="es-MX"/>
-              </w:rPr>
-              <w:t>::</w:t>
-            </w:r>
-            <w:proofErr w:type="spellStart"/>
+                <w:lang w:val="en-US"/>
+              </w:rPr>
+              <w:t>std::</w:t>
+            </w:r>
             <w:proofErr w:type="gramEnd"/>
             <w:r>
               <w:rPr>
                 <w:rFonts w:ascii="Consolas" w:hAnsi="Consolas" w:cs="Consolas"/>
                 <w:sz w:val="16"/>
                 <w:szCs w:val="16"/>
-                <w:lang w:val="es-MX"/>
-              </w:rPr>
-              <w:t>pow</w:t>
-            </w:r>
-            <w:proofErr w:type="spellEnd"/>
-            <w:r>
-              <w:rPr>
-                <w:rFonts w:ascii="Consolas" w:hAnsi="Consolas" w:cs="Consolas"/>
-                <w:sz w:val="16"/>
-                <w:szCs w:val="16"/>
-                <w:lang w:val="es-MX"/>
-              </w:rPr>
-              <w:t xml:space="preserve">(2, </w:t>
-            </w:r>
-            <w:proofErr w:type="spellStart"/>
-            <w:r>
-              <w:rPr>
-                <w:rFonts w:ascii="Consolas" w:hAnsi="Consolas" w:cs="Consolas"/>
-                <w:sz w:val="16"/>
-                <w:szCs w:val="16"/>
-                <w:lang w:val="es-MX"/>
-              </w:rPr>
-              <w:t>std</w:t>
-            </w:r>
-            <w:proofErr w:type="spellEnd"/>
-            <w:r>
-              <w:rPr>
-                <w:rFonts w:ascii="Consolas" w:hAnsi="Consolas" w:cs="Consolas"/>
-                <w:sz w:val="16"/>
-                <w:szCs w:val="16"/>
-                <w:lang w:val="es-MX"/>
-              </w:rPr>
-              <w:t>::</w:t>
-            </w:r>
-            <w:proofErr w:type="spellStart"/>
-            <w:r>
-              <w:rPr>
-                <w:rFonts w:ascii="Consolas" w:hAnsi="Consolas" w:cs="Consolas"/>
-                <w:sz w:val="16"/>
-                <w:szCs w:val="16"/>
-                <w:lang w:val="es-MX"/>
-              </w:rPr>
-              <w:t>ceil</w:t>
-            </w:r>
-            <w:proofErr w:type="spellEnd"/>
-            <w:r>
-              <w:rPr>
-                <w:rFonts w:ascii="Consolas" w:hAnsi="Consolas" w:cs="Consolas"/>
-                <w:sz w:val="16"/>
-                <w:szCs w:val="16"/>
-                <w:lang w:val="es-MX"/>
-              </w:rPr>
-              <w:t>(</w:t>
-            </w:r>
-            <w:proofErr w:type="spellStart"/>
-            <w:r>
-              <w:rPr>
-                <w:rFonts w:ascii="Consolas" w:hAnsi="Consolas" w:cs="Consolas"/>
-                <w:sz w:val="16"/>
-                <w:szCs w:val="16"/>
-                <w:lang w:val="es-MX"/>
-              </w:rPr>
-              <w:t>std</w:t>
-            </w:r>
-            <w:proofErr w:type="spellEnd"/>
-            <w:r>
-              <w:rPr>
-                <w:rFonts w:ascii="Consolas" w:hAnsi="Consolas" w:cs="Consolas"/>
-                <w:sz w:val="16"/>
-                <w:szCs w:val="16"/>
-                <w:lang w:val="es-MX"/>
-              </w:rPr>
-              <w:t>::log2(n)));</w:t>
+                <w:lang w:val="en-US"/>
+              </w:rPr>
+              <w:t>pow(2, std::ceil(std::log2(n)));</w:t>
             </w:r>
           </w:p>
           <w:p>
@@ -16959,7 +16493,7 @@
                 <w:rFonts w:ascii="Consolas" w:hAnsi="Consolas" w:cs="Consolas"/>
                 <w:sz w:val="16"/>
                 <w:szCs w:val="16"/>
-                <w:lang w:val="es-MX"/>
+                <w:lang w:val="en-US"/>
               </w:rPr>
             </w:pPr>
           </w:p>
@@ -16980,7 +16514,7 @@
                 <w:rFonts w:ascii="Consolas" w:hAnsi="Consolas" w:cs="Consolas"/>
                 <w:sz w:val="16"/>
                 <w:szCs w:val="16"/>
-                <w:lang w:val="es-MX"/>
+                <w:lang w:val="en-US"/>
               </w:rPr>
               <w:t xml:space="preserve">  </w:t>
             </w:r>

</xml_diff>